<commit_message>
updated word doc with github link
</commit_message>
<xml_diff>
--- a/Week-1-Coding-Assignment (1).docx
+++ b/Week-1-Coding-Assignment (1).docx
@@ -626,6 +626,53 @@
         <w:lastRenderedPageBreak/>
         <w:t>Screenshots of Running Application:</w:t>
       </w:r>
+      <w:r>
+        <w:rPr>
+          <w:noProof/>
+        </w:rPr>
+        <w:t xml:space="preserve"> </w:t>
+      </w:r>
+      <w:r>
+        <w:rPr>
+          <w:b/>
+          <w:szCs w:val="24"/>
+        </w:rPr>
+        <w:drawing>
+          <wp:inline distT="0" distB="0" distL="0" distR="0" wp14:anchorId="3E92BF9D" wp14:editId="1C16203C">
+            <wp:extent cx="5943600" cy="5022850"/>
+            <wp:effectExtent l="0" t="0" r="0" b="6350"/>
+            <wp:docPr id="5" name="Picture 5"/>
+            <wp:cNvGraphicFramePr>
+              <a:graphicFrameLocks xmlns:a="http://schemas.openxmlformats.org/drawingml/2006/main" noChangeAspect="1"/>
+            </wp:cNvGraphicFramePr>
+            <a:graphic xmlns:a="http://schemas.openxmlformats.org/drawingml/2006/main">
+              <a:graphicData uri="http://schemas.openxmlformats.org/drawingml/2006/picture">
+                <pic:pic xmlns:pic="http://schemas.openxmlformats.org/drawingml/2006/picture">
+                  <pic:nvPicPr>
+                    <pic:cNvPr id="1" name=""/>
+                    <pic:cNvPicPr/>
+                  </pic:nvPicPr>
+                  <pic:blipFill>
+                    <a:blip r:embed="rId7"/>
+                    <a:stretch>
+                      <a:fillRect/>
+                    </a:stretch>
+                  </pic:blipFill>
+                  <pic:spPr>
+                    <a:xfrm>
+                      <a:off x="0" y="0"/>
+                      <a:ext cx="5943600" cy="5022850"/>
+                    </a:xfrm>
+                    <a:prstGeom prst="rect">
+                      <a:avLst/>
+                    </a:prstGeom>
+                  </pic:spPr>
+                </pic:pic>
+              </a:graphicData>
+            </a:graphic>
+          </wp:inline>
+        </w:drawing>
+      </w:r>
     </w:p>
     <w:p>
       <w:pPr>
@@ -634,6 +681,377 @@
           <w:szCs w:val="24"/>
         </w:rPr>
       </w:pPr>
+      <w:r>
+        <w:rPr>
+          <w:b/>
+          <w:szCs w:val="24"/>
+        </w:rPr>
+        <w:lastRenderedPageBreak/>
+        <w:drawing>
+          <wp:inline distT="0" distB="0" distL="0" distR="0" wp14:anchorId="4CB9DDB5" wp14:editId="6D322820">
+            <wp:extent cx="5943600" cy="3815080"/>
+            <wp:effectExtent l="0" t="0" r="0" b="0"/>
+            <wp:docPr id="4" name="Picture 4"/>
+            <wp:cNvGraphicFramePr>
+              <a:graphicFrameLocks xmlns:a="http://schemas.openxmlformats.org/drawingml/2006/main" noChangeAspect="1"/>
+            </wp:cNvGraphicFramePr>
+            <a:graphic xmlns:a="http://schemas.openxmlformats.org/drawingml/2006/main">
+              <a:graphicData uri="http://schemas.openxmlformats.org/drawingml/2006/picture">
+                <pic:pic xmlns:pic="http://schemas.openxmlformats.org/drawingml/2006/picture">
+                  <pic:nvPicPr>
+                    <pic:cNvPr id="1" name=""/>
+                    <pic:cNvPicPr/>
+                  </pic:nvPicPr>
+                  <pic:blipFill>
+                    <a:blip r:embed="rId8"/>
+                    <a:stretch>
+                      <a:fillRect/>
+                    </a:stretch>
+                  </pic:blipFill>
+                  <pic:spPr>
+                    <a:xfrm>
+                      <a:off x="0" y="0"/>
+                      <a:ext cx="5943600" cy="3815080"/>
+                    </a:xfrm>
+                    <a:prstGeom prst="rect">
+                      <a:avLst/>
+                    </a:prstGeom>
+                  </pic:spPr>
+                </pic:pic>
+              </a:graphicData>
+            </a:graphic>
+          </wp:inline>
+        </w:drawing>
+      </w:r>
+      <w:r>
+        <w:rPr>
+          <w:noProof/>
+        </w:rPr>
+        <w:t xml:space="preserve"> </w:t>
+      </w:r>
+      <w:r>
+        <w:rPr>
+          <w:b/>
+          <w:szCs w:val="24"/>
+        </w:rPr>
+        <w:lastRenderedPageBreak/>
+        <w:drawing>
+          <wp:inline distT="0" distB="0" distL="0" distR="0" wp14:anchorId="1488DE43" wp14:editId="61C37067">
+            <wp:extent cx="5639587" cy="6582694"/>
+            <wp:effectExtent l="0" t="0" r="0" b="8890"/>
+            <wp:docPr id="6" name="Picture 6"/>
+            <wp:cNvGraphicFramePr>
+              <a:graphicFrameLocks xmlns:a="http://schemas.openxmlformats.org/drawingml/2006/main" noChangeAspect="1"/>
+            </wp:cNvGraphicFramePr>
+            <a:graphic xmlns:a="http://schemas.openxmlformats.org/drawingml/2006/main">
+              <a:graphicData uri="http://schemas.openxmlformats.org/drawingml/2006/picture">
+                <pic:pic xmlns:pic="http://schemas.openxmlformats.org/drawingml/2006/picture">
+                  <pic:nvPicPr>
+                    <pic:cNvPr id="1" name=""/>
+                    <pic:cNvPicPr/>
+                  </pic:nvPicPr>
+                  <pic:blipFill>
+                    <a:blip r:embed="rId9"/>
+                    <a:stretch>
+                      <a:fillRect/>
+                    </a:stretch>
+                  </pic:blipFill>
+                  <pic:spPr>
+                    <a:xfrm>
+                      <a:off x="0" y="0"/>
+                      <a:ext cx="5639587" cy="6582694"/>
+                    </a:xfrm>
+                    <a:prstGeom prst="rect">
+                      <a:avLst/>
+                    </a:prstGeom>
+                  </pic:spPr>
+                </pic:pic>
+              </a:graphicData>
+            </a:graphic>
+          </wp:inline>
+        </w:drawing>
+      </w:r>
+      <w:r>
+        <w:rPr>
+          <w:noProof/>
+        </w:rPr>
+        <w:t xml:space="preserve"> </w:t>
+      </w:r>
+      <w:r>
+        <w:rPr>
+          <w:noProof/>
+        </w:rPr>
+        <w:lastRenderedPageBreak/>
+        <w:drawing>
+          <wp:inline distT="0" distB="0" distL="0" distR="0" wp14:anchorId="52510797" wp14:editId="099D10DD">
+            <wp:extent cx="5639587" cy="5953956"/>
+            <wp:effectExtent l="0" t="0" r="0" b="8890"/>
+            <wp:docPr id="7" name="Picture 7"/>
+            <wp:cNvGraphicFramePr>
+              <a:graphicFrameLocks xmlns:a="http://schemas.openxmlformats.org/drawingml/2006/main" noChangeAspect="1"/>
+            </wp:cNvGraphicFramePr>
+            <a:graphic xmlns:a="http://schemas.openxmlformats.org/drawingml/2006/main">
+              <a:graphicData uri="http://schemas.openxmlformats.org/drawingml/2006/picture">
+                <pic:pic xmlns:pic="http://schemas.openxmlformats.org/drawingml/2006/picture">
+                  <pic:nvPicPr>
+                    <pic:cNvPr id="1" name=""/>
+                    <pic:cNvPicPr/>
+                  </pic:nvPicPr>
+                  <pic:blipFill>
+                    <a:blip r:embed="rId10"/>
+                    <a:stretch>
+                      <a:fillRect/>
+                    </a:stretch>
+                  </pic:blipFill>
+                  <pic:spPr>
+                    <a:xfrm>
+                      <a:off x="0" y="0"/>
+                      <a:ext cx="5639587" cy="5953956"/>
+                    </a:xfrm>
+                    <a:prstGeom prst="rect">
+                      <a:avLst/>
+                    </a:prstGeom>
+                  </pic:spPr>
+                </pic:pic>
+              </a:graphicData>
+            </a:graphic>
+          </wp:inline>
+        </w:drawing>
+      </w:r>
+      <w:r>
+        <w:rPr>
+          <w:noProof/>
+        </w:rPr>
+        <w:t xml:space="preserve"> </w:t>
+      </w:r>
+      <w:r>
+        <w:rPr>
+          <w:noProof/>
+        </w:rPr>
+        <w:lastRenderedPageBreak/>
+        <w:drawing>
+          <wp:inline distT="0" distB="0" distL="0" distR="0" wp14:anchorId="4B0564C2" wp14:editId="28F7505A">
+            <wp:extent cx="5668166" cy="5963482"/>
+            <wp:effectExtent l="0" t="0" r="8890" b="0"/>
+            <wp:docPr id="8" name="Picture 8"/>
+            <wp:cNvGraphicFramePr>
+              <a:graphicFrameLocks xmlns:a="http://schemas.openxmlformats.org/drawingml/2006/main" noChangeAspect="1"/>
+            </wp:cNvGraphicFramePr>
+            <a:graphic xmlns:a="http://schemas.openxmlformats.org/drawingml/2006/main">
+              <a:graphicData uri="http://schemas.openxmlformats.org/drawingml/2006/picture">
+                <pic:pic xmlns:pic="http://schemas.openxmlformats.org/drawingml/2006/picture">
+                  <pic:nvPicPr>
+                    <pic:cNvPr id="1" name=""/>
+                    <pic:cNvPicPr/>
+                  </pic:nvPicPr>
+                  <pic:blipFill>
+                    <a:blip r:embed="rId11"/>
+                    <a:stretch>
+                      <a:fillRect/>
+                    </a:stretch>
+                  </pic:blipFill>
+                  <pic:spPr>
+                    <a:xfrm>
+                      <a:off x="0" y="0"/>
+                      <a:ext cx="5668166" cy="5963482"/>
+                    </a:xfrm>
+                    <a:prstGeom prst="rect">
+                      <a:avLst/>
+                    </a:prstGeom>
+                  </pic:spPr>
+                </pic:pic>
+              </a:graphicData>
+            </a:graphic>
+          </wp:inline>
+        </w:drawing>
+      </w:r>
+      <w:r>
+        <w:rPr>
+          <w:noProof/>
+        </w:rPr>
+        <w:t xml:space="preserve"> </w:t>
+      </w:r>
+      <w:r>
+        <w:rPr>
+          <w:noProof/>
+        </w:rPr>
+        <w:lastRenderedPageBreak/>
+        <w:drawing>
+          <wp:inline distT="0" distB="0" distL="0" distR="0" wp14:anchorId="381DF660" wp14:editId="2D1D929D">
+            <wp:extent cx="5943600" cy="6066155"/>
+            <wp:effectExtent l="0" t="0" r="0" b="0"/>
+            <wp:docPr id="9" name="Picture 9"/>
+            <wp:cNvGraphicFramePr>
+              <a:graphicFrameLocks xmlns:a="http://schemas.openxmlformats.org/drawingml/2006/main" noChangeAspect="1"/>
+            </wp:cNvGraphicFramePr>
+            <a:graphic xmlns:a="http://schemas.openxmlformats.org/drawingml/2006/main">
+              <a:graphicData uri="http://schemas.openxmlformats.org/drawingml/2006/picture">
+                <pic:pic xmlns:pic="http://schemas.openxmlformats.org/drawingml/2006/picture">
+                  <pic:nvPicPr>
+                    <pic:cNvPr id="1" name=""/>
+                    <pic:cNvPicPr/>
+                  </pic:nvPicPr>
+                  <pic:blipFill>
+                    <a:blip r:embed="rId12"/>
+                    <a:stretch>
+                      <a:fillRect/>
+                    </a:stretch>
+                  </pic:blipFill>
+                  <pic:spPr>
+                    <a:xfrm>
+                      <a:off x="0" y="0"/>
+                      <a:ext cx="5943600" cy="6066155"/>
+                    </a:xfrm>
+                    <a:prstGeom prst="rect">
+                      <a:avLst/>
+                    </a:prstGeom>
+                  </pic:spPr>
+                </pic:pic>
+              </a:graphicData>
+            </a:graphic>
+          </wp:inline>
+        </w:drawing>
+      </w:r>
+      <w:r>
+        <w:rPr>
+          <w:noProof/>
+        </w:rPr>
+        <w:t xml:space="preserve"> </w:t>
+      </w:r>
+      <w:r>
+        <w:rPr>
+          <w:noProof/>
+        </w:rPr>
+        <w:lastRenderedPageBreak/>
+        <w:drawing>
+          <wp:inline distT="0" distB="0" distL="0" distR="0" wp14:anchorId="61C7C756" wp14:editId="08205C7A">
+            <wp:extent cx="5943600" cy="5447665"/>
+            <wp:effectExtent l="0" t="0" r="0" b="635"/>
+            <wp:docPr id="10" name="Picture 10"/>
+            <wp:cNvGraphicFramePr>
+              <a:graphicFrameLocks xmlns:a="http://schemas.openxmlformats.org/drawingml/2006/main" noChangeAspect="1"/>
+            </wp:cNvGraphicFramePr>
+            <a:graphic xmlns:a="http://schemas.openxmlformats.org/drawingml/2006/main">
+              <a:graphicData uri="http://schemas.openxmlformats.org/drawingml/2006/picture">
+                <pic:pic xmlns:pic="http://schemas.openxmlformats.org/drawingml/2006/picture">
+                  <pic:nvPicPr>
+                    <pic:cNvPr id="1" name=""/>
+                    <pic:cNvPicPr/>
+                  </pic:nvPicPr>
+                  <pic:blipFill>
+                    <a:blip r:embed="rId13"/>
+                    <a:stretch>
+                      <a:fillRect/>
+                    </a:stretch>
+                  </pic:blipFill>
+                  <pic:spPr>
+                    <a:xfrm>
+                      <a:off x="0" y="0"/>
+                      <a:ext cx="5943600" cy="5447665"/>
+                    </a:xfrm>
+                    <a:prstGeom prst="rect">
+                      <a:avLst/>
+                    </a:prstGeom>
+                  </pic:spPr>
+                </pic:pic>
+              </a:graphicData>
+            </a:graphic>
+          </wp:inline>
+        </w:drawing>
+      </w:r>
+      <w:r>
+        <w:rPr>
+          <w:noProof/>
+        </w:rPr>
+        <w:t xml:space="preserve"> </w:t>
+      </w:r>
+      <w:r>
+        <w:rPr>
+          <w:noProof/>
+        </w:rPr>
+        <w:drawing>
+          <wp:inline distT="0" distB="0" distL="0" distR="0" wp14:anchorId="713EC2B0" wp14:editId="3A052552">
+            <wp:extent cx="5943600" cy="1379220"/>
+            <wp:effectExtent l="0" t="0" r="0" b="0"/>
+            <wp:docPr id="12" name="Picture 12"/>
+            <wp:cNvGraphicFramePr>
+              <a:graphicFrameLocks xmlns:a="http://schemas.openxmlformats.org/drawingml/2006/main" noChangeAspect="1"/>
+            </wp:cNvGraphicFramePr>
+            <a:graphic xmlns:a="http://schemas.openxmlformats.org/drawingml/2006/main">
+              <a:graphicData uri="http://schemas.openxmlformats.org/drawingml/2006/picture">
+                <pic:pic xmlns:pic="http://schemas.openxmlformats.org/drawingml/2006/picture">
+                  <pic:nvPicPr>
+                    <pic:cNvPr id="1" name=""/>
+                    <pic:cNvPicPr/>
+                  </pic:nvPicPr>
+                  <pic:blipFill>
+                    <a:blip r:embed="rId14"/>
+                    <a:stretch>
+                      <a:fillRect/>
+                    </a:stretch>
+                  </pic:blipFill>
+                  <pic:spPr>
+                    <a:xfrm>
+                      <a:off x="0" y="0"/>
+                      <a:ext cx="5943600" cy="1379220"/>
+                    </a:xfrm>
+                    <a:prstGeom prst="rect">
+                      <a:avLst/>
+                    </a:prstGeom>
+                  </pic:spPr>
+                </pic:pic>
+              </a:graphicData>
+            </a:graphic>
+          </wp:inline>
+        </w:drawing>
+      </w:r>
+      <w:r>
+        <w:rPr>
+          <w:noProof/>
+        </w:rPr>
+        <w:t xml:space="preserve"> </w:t>
+      </w:r>
+      <w:r>
+        <w:rPr>
+          <w:noProof/>
+        </w:rPr>
+        <w:lastRenderedPageBreak/>
+        <w:drawing>
+          <wp:inline distT="0" distB="0" distL="0" distR="0" wp14:anchorId="1EA8BDDF" wp14:editId="45A1E930">
+            <wp:extent cx="5943600" cy="5133975"/>
+            <wp:effectExtent l="0" t="0" r="0" b="9525"/>
+            <wp:docPr id="13" name="Picture 13"/>
+            <wp:cNvGraphicFramePr>
+              <a:graphicFrameLocks xmlns:a="http://schemas.openxmlformats.org/drawingml/2006/main" noChangeAspect="1"/>
+            </wp:cNvGraphicFramePr>
+            <a:graphic xmlns:a="http://schemas.openxmlformats.org/drawingml/2006/main">
+              <a:graphicData uri="http://schemas.openxmlformats.org/drawingml/2006/picture">
+                <pic:pic xmlns:pic="http://schemas.openxmlformats.org/drawingml/2006/picture">
+                  <pic:nvPicPr>
+                    <pic:cNvPr id="1" name=""/>
+                    <pic:cNvPicPr/>
+                  </pic:nvPicPr>
+                  <pic:blipFill>
+                    <a:blip r:embed="rId15"/>
+                    <a:stretch>
+                      <a:fillRect/>
+                    </a:stretch>
+                  </pic:blipFill>
+                  <pic:spPr>
+                    <a:xfrm>
+                      <a:off x="0" y="0"/>
+                      <a:ext cx="5943600" cy="5133975"/>
+                    </a:xfrm>
+                    <a:prstGeom prst="rect">
+                      <a:avLst/>
+                    </a:prstGeom>
+                  </pic:spPr>
+                </pic:pic>
+              </a:graphicData>
+            </a:graphic>
+          </wp:inline>
+        </w:drawing>
+      </w:r>
     </w:p>
     <w:p>
       <w:pPr>
@@ -650,9 +1068,33 @@
         <w:t>URL to GitHub Repository:</w:t>
       </w:r>
     </w:p>
+    <w:p>
+      <w:pPr>
+        <w:rPr>
+          <w:b/>
+          <w:szCs w:val="24"/>
+        </w:rPr>
+      </w:pPr>
+      <w:hyperlink r:id="rId16" w:history="1">
+        <w:proofErr w:type="spellStart"/>
+        <w:r>
+          <w:rPr>
+            <w:rStyle w:val="Hyperlink"/>
+          </w:rPr>
+          <w:t>BGibbemeyer</w:t>
+        </w:r>
+        <w:proofErr w:type="spellEnd"/>
+        <w:r>
+          <w:rPr>
+            <w:rStyle w:val="Hyperlink"/>
+          </w:rPr>
+          <w:t>/WK7-HTML (github.com)</w:t>
+        </w:r>
+      </w:hyperlink>
+    </w:p>
     <w:sectPr>
-      <w:headerReference w:type="default" r:id="rId7"/>
-      <w:footerReference w:type="default" r:id="rId8"/>
+      <w:headerReference w:type="default" r:id="rId17"/>
+      <w:footerReference w:type="default" r:id="rId18"/>
       <w:pgSz w:w="12240" w:h="15840"/>
       <w:pgMar w:top="1440" w:right="1440" w:bottom="1440" w:left="1440" w:header="720" w:footer="720" w:gutter="0"/>
       <w:cols w:space="720"/>
@@ -1931,6 +2373,18 @@
       <w:contextualSpacing/>
     </w:pPr>
   </w:style>
+  <w:style w:type="character" w:styleId="Hyperlink">
+    <w:name w:val="Hyperlink"/>
+    <w:basedOn w:val="DefaultParagraphFont"/>
+    <w:uiPriority w:val="99"/>
+    <w:semiHidden/>
+    <w:unhideWhenUsed/>
+    <w:rsid w:val="00423924"/>
+    <w:rPr>
+      <w:color w:val="0000FF"/>
+      <w:u w:val="single"/>
+    </w:rPr>
+  </w:style>
 </w:styles>
 </file>
 

</xml_diff>